<commit_message>
DungeonGeneratoria paranneltu ja boss huone korjattu
</commit_message>
<xml_diff>
--- a/documentation/kenttien luominen.docx
+++ b/documentation/kenttien luominen.docx
@@ -3457,7 +3457,25 @@
         <w:rPr>
           <w:lang w:val="fi-FI"/>
         </w:rPr>
-        <w:t>Tehdään vielä joitain reittejä (kuinka monta?) satunnaisesti valittuihin kartan sijainteihin. Reitit alkavat myös aloitushuoneesta. (ei vielä implementoitu koodiin)</w:t>
+        <w:t>Tehdään vielä joitain reittejä satunnaisesti valittuihin kartan sijainteihin. Reitit alkavat</w:t>
+      </w:r>
+      <w:r>
+        <w:rPr>
+          <w:lang w:val="fi-FI"/>
+        </w:rPr>
+        <w:t xml:space="preserve"> </w:t>
+      </w:r>
+      <w:r>
+        <w:rPr>
+          <w:lang w:val="fi-FI"/>
+        </w:rPr>
+        <w:t>aloitushuoneesta</w:t>
+      </w:r>
+      <w:r>
+        <w:rPr>
+          <w:lang w:val="fi-FI"/>
+        </w:rPr>
+        <w:t>.</w:t>
       </w:r>
     </w:p>
     <w:tbl>
@@ -4053,7 +4071,13 @@
         <w:rPr>
           <w:lang w:val="fi-FI"/>
         </w:rPr>
-        <w:t>Jokaisesta kentästä löytyy avainhuone, aloitushuone ja pomohuone, mutta muut ruudut määritetään seuraavien todennäköisyyksien avulla: (ei vielä implementoitu koodiin)</w:t>
+        <w:t>Jokaisesta kentästä löytyy avainhuone, aloitushuone ja pomohuone, mutta muut ruudut määritetään seuraavien todennäköisyyksien avulla</w:t>
+      </w:r>
+      <w:r>
+        <w:rPr>
+          <w:lang w:val="fi-FI"/>
+        </w:rPr>
+        <w:t>.</w:t>
       </w:r>
     </w:p>
     <w:p>

</xml_diff>